<commit_message>
add: pdf & word file
</commit_message>
<xml_diff>
--- a/1506757762-IchsnadyRizki.docx
+++ b/1506757762-IchsnadyRizki.docx
@@ -2104,13 +2104,70 @@
         </w:drawing>
       </w:r>
     </w:p>
+    <w:p>
+      <w:r>
+        <w:t xml:space="preserve">View id: 3 </w:t>
+      </w:r>
+      <w:proofErr w:type="spellStart"/>
+      <w:r>
+        <w:t>setelah</w:t>
+      </w:r>
+      <w:proofErr w:type="spellEnd"/>
+      <w:r>
+        <w:t xml:space="preserve"> di </w:t>
+      </w:r>
+      <w:proofErr w:type="spellStart"/>
+      <w:r>
+        <w:t>hapus</w:t>
+      </w:r>
+      <w:proofErr w:type="spellEnd"/>
+    </w:p>
+    <w:p>
+      <w:r>
+        <w:rPr>
+          <w:noProof/>
+        </w:rPr>
+        <w:drawing>
+          <wp:inline distT="0" distB="0" distL="0" distR="0" wp14:anchorId="373982B2" wp14:editId="47B0AE07">
+            <wp:extent cx="3762375" cy="885825"/>
+            <wp:effectExtent l="0" t="0" r="9525" b="9525"/>
+            <wp:docPr id="23" name="Picture 23"/>
+            <wp:cNvGraphicFramePr>
+              <a:graphicFrameLocks xmlns:a="http://schemas.openxmlformats.org/drawingml/2006/main" noChangeAspect="1"/>
+            </wp:cNvGraphicFramePr>
+            <a:graphic xmlns:a="http://schemas.openxmlformats.org/drawingml/2006/main">
+              <a:graphicData uri="http://schemas.openxmlformats.org/drawingml/2006/picture">
+                <pic:pic xmlns:pic="http://schemas.openxmlformats.org/drawingml/2006/picture">
+                  <pic:nvPicPr>
+                    <pic:cNvPr id="1" name=""/>
+                    <pic:cNvPicPr/>
+                  </pic:nvPicPr>
+                  <pic:blipFill>
+                    <a:blip r:embed="rId27"/>
+                    <a:stretch>
+                      <a:fillRect/>
+                    </a:stretch>
+                  </pic:blipFill>
+                  <pic:spPr>
+                    <a:xfrm>
+                      <a:off x="0" y="0"/>
+                      <a:ext cx="3762375" cy="885825"/>
+                    </a:xfrm>
+                    <a:prstGeom prst="rect">
+                      <a:avLst/>
+                    </a:prstGeom>
+                  </pic:spPr>
+                </pic:pic>
+              </a:graphicData>
+            </a:graphic>
+          </wp:inline>
+        </w:drawing>
+      </w:r>
+      <w:bookmarkStart w:id="0" w:name="_GoBack"/>
+      <w:bookmarkEnd w:id="0"/>
+    </w:p>
     <w:sectPr>
-      <w:headerReference w:type="even" r:id="rId27"/>
       <w:headerReference w:type="default" r:id="rId28"/>
-      <w:footerReference w:type="even" r:id="rId29"/>
-      <w:footerReference w:type="default" r:id="rId30"/>
-      <w:headerReference w:type="first" r:id="rId31"/>
-      <w:footerReference w:type="first" r:id="rId32"/>
       <w:pgSz w:w="12240" w:h="15840"/>
       <w:pgMar w:top="1440" w:right="1440" w:bottom="1440" w:left="1440" w:header="720" w:footer="720" w:gutter="0"/>
       <w:cols w:space="720"/>
@@ -2145,36 +2202,6 @@
 </w:endnotes>
 </file>
 
-<file path=word/footer1.xml><?xml version="1.0" encoding="utf-8"?>
-<w:ftr xmlns:wpc="http://schemas.microsoft.com/office/word/2010/wordprocessingCanvas" xmlns:mc="http://schemas.openxmlformats.org/markup-compatibility/2006" xmlns:o="urn:schemas-microsoft-com:office:office" xmlns:r="http://schemas.openxmlformats.org/officeDocument/2006/relationships" xmlns:m="http://schemas.openxmlformats.org/officeDocument/2006/math" xmlns:v="urn:schemas-microsoft-com:vml" xmlns:wp14="http://schemas.microsoft.com/office/word/2010/wordprocessingDrawing" xmlns:wp="http://schemas.openxmlformats.org/drawingml/2006/wordprocessingDrawing" xmlns:w10="urn:schemas-microsoft-com:office:word" xmlns:w="http://schemas.openxmlformats.org/wordprocessingml/2006/main" xmlns:w14="http://schemas.microsoft.com/office/word/2010/wordml" xmlns:w15="http://schemas.microsoft.com/office/word/2012/wordml" xmlns:wpg="http://schemas.microsoft.com/office/word/2010/wordprocessingGroup" xmlns:wpi="http://schemas.microsoft.com/office/word/2010/wordprocessingInk" xmlns:wne="http://schemas.microsoft.com/office/word/2006/wordml" xmlns:wps="http://schemas.microsoft.com/office/word/2010/wordprocessingShape" mc:Ignorable="w14 w15 wp14">
-  <w:p>
-    <w:pPr>
-      <w:pStyle w:val="Footer"/>
-    </w:pPr>
-  </w:p>
-</w:ftr>
-</file>
-
-<file path=word/footer2.xml><?xml version="1.0" encoding="utf-8"?>
-<w:ftr xmlns:wpc="http://schemas.microsoft.com/office/word/2010/wordprocessingCanvas" xmlns:mc="http://schemas.openxmlformats.org/markup-compatibility/2006" xmlns:o="urn:schemas-microsoft-com:office:office" xmlns:r="http://schemas.openxmlformats.org/officeDocument/2006/relationships" xmlns:m="http://schemas.openxmlformats.org/officeDocument/2006/math" xmlns:v="urn:schemas-microsoft-com:vml" xmlns:wp14="http://schemas.microsoft.com/office/word/2010/wordprocessingDrawing" xmlns:wp="http://schemas.openxmlformats.org/drawingml/2006/wordprocessingDrawing" xmlns:w10="urn:schemas-microsoft-com:office:word" xmlns:w="http://schemas.openxmlformats.org/wordprocessingml/2006/main" xmlns:w14="http://schemas.microsoft.com/office/word/2010/wordml" xmlns:w15="http://schemas.microsoft.com/office/word/2012/wordml" xmlns:wpg="http://schemas.microsoft.com/office/word/2010/wordprocessingGroup" xmlns:wpi="http://schemas.microsoft.com/office/word/2010/wordprocessingInk" xmlns:wne="http://schemas.microsoft.com/office/word/2006/wordml" xmlns:wps="http://schemas.microsoft.com/office/word/2010/wordprocessingShape" mc:Ignorable="w14 w15 wp14">
-  <w:p>
-    <w:pPr>
-      <w:pStyle w:val="Footer"/>
-    </w:pPr>
-  </w:p>
-</w:ftr>
-</file>
-
-<file path=word/footer3.xml><?xml version="1.0" encoding="utf-8"?>
-<w:ftr xmlns:wpc="http://schemas.microsoft.com/office/word/2010/wordprocessingCanvas" xmlns:mc="http://schemas.openxmlformats.org/markup-compatibility/2006" xmlns:o="urn:schemas-microsoft-com:office:office" xmlns:r="http://schemas.openxmlformats.org/officeDocument/2006/relationships" xmlns:m="http://schemas.openxmlformats.org/officeDocument/2006/math" xmlns:v="urn:schemas-microsoft-com:vml" xmlns:wp14="http://schemas.microsoft.com/office/word/2010/wordprocessingDrawing" xmlns:wp="http://schemas.openxmlformats.org/drawingml/2006/wordprocessingDrawing" xmlns:w10="urn:schemas-microsoft-com:office:word" xmlns:w="http://schemas.openxmlformats.org/wordprocessingml/2006/main" xmlns:w14="http://schemas.microsoft.com/office/word/2010/wordml" xmlns:w15="http://schemas.microsoft.com/office/word/2012/wordml" xmlns:wpg="http://schemas.microsoft.com/office/word/2010/wordprocessingGroup" xmlns:wpi="http://schemas.microsoft.com/office/word/2010/wordprocessingInk" xmlns:wne="http://schemas.microsoft.com/office/word/2006/wordml" xmlns:wps="http://schemas.microsoft.com/office/word/2010/wordprocessingShape" mc:Ignorable="w14 w15 wp14">
-  <w:p>
-    <w:pPr>
-      <w:pStyle w:val="Footer"/>
-    </w:pPr>
-  </w:p>
-</w:ftr>
-</file>
-
 <file path=word/footnotes.xml><?xml version="1.0" encoding="utf-8"?>
 <w:footnotes xmlns:wpc="http://schemas.microsoft.com/office/word/2010/wordprocessingCanvas" xmlns:mc="http://schemas.openxmlformats.org/markup-compatibility/2006" xmlns:o="urn:schemas-microsoft-com:office:office" xmlns:r="http://schemas.openxmlformats.org/officeDocument/2006/relationships" xmlns:m="http://schemas.openxmlformats.org/officeDocument/2006/math" xmlns:v="urn:schemas-microsoft-com:vml" xmlns:wp14="http://schemas.microsoft.com/office/word/2010/wordprocessingDrawing" xmlns:wp="http://schemas.openxmlformats.org/drawingml/2006/wordprocessingDrawing" xmlns:w10="urn:schemas-microsoft-com:office:word" xmlns:w="http://schemas.openxmlformats.org/wordprocessingml/2006/main" xmlns:w14="http://schemas.microsoft.com/office/word/2010/wordml" xmlns:w15="http://schemas.microsoft.com/office/word/2012/wordml" xmlns:wpg="http://schemas.microsoft.com/office/word/2010/wordprocessingGroup" xmlns:wpi="http://schemas.microsoft.com/office/word/2010/wordprocessingInk" xmlns:wne="http://schemas.microsoft.com/office/word/2006/wordml" xmlns:wps="http://schemas.microsoft.com/office/word/2010/wordprocessingShape" mc:Ignorable="w14 w15 wp14">
   <w:footnote w:type="separator" w:id="-1">
@@ -2201,16 +2228,6 @@
 </file>
 
 <file path=word/header1.xml><?xml version="1.0" encoding="utf-8"?>
-<w:hdr xmlns:wpc="http://schemas.microsoft.com/office/word/2010/wordprocessingCanvas" xmlns:mc="http://schemas.openxmlformats.org/markup-compatibility/2006" xmlns:o="urn:schemas-microsoft-com:office:office" xmlns:r="http://schemas.openxmlformats.org/officeDocument/2006/relationships" xmlns:m="http://schemas.openxmlformats.org/officeDocument/2006/math" xmlns:v="urn:schemas-microsoft-com:vml" xmlns:wp14="http://schemas.microsoft.com/office/word/2010/wordprocessingDrawing" xmlns:wp="http://schemas.openxmlformats.org/drawingml/2006/wordprocessingDrawing" xmlns:w10="urn:schemas-microsoft-com:office:word" xmlns:w="http://schemas.openxmlformats.org/wordprocessingml/2006/main" xmlns:w14="http://schemas.microsoft.com/office/word/2010/wordml" xmlns:w15="http://schemas.microsoft.com/office/word/2012/wordml" xmlns:wpg="http://schemas.microsoft.com/office/word/2010/wordprocessingGroup" xmlns:wpi="http://schemas.microsoft.com/office/word/2010/wordprocessingInk" xmlns:wne="http://schemas.microsoft.com/office/word/2006/wordml" xmlns:wps="http://schemas.microsoft.com/office/word/2010/wordprocessingShape" mc:Ignorable="w14 w15 wp14">
-  <w:p>
-    <w:pPr>
-      <w:pStyle w:val="Header"/>
-    </w:pPr>
-  </w:p>
-</w:hdr>
-</file>
-
-<file path=word/header2.xml><?xml version="1.0" encoding="utf-8"?>
 <w:hdr xmlns:wpc="http://schemas.microsoft.com/office/word/2010/wordprocessingCanvas" xmlns:mc="http://schemas.openxmlformats.org/markup-compatibility/2006" xmlns:o="urn:schemas-microsoft-com:office:office" xmlns:r="http://schemas.openxmlformats.org/officeDocument/2006/relationships" xmlns:m="http://schemas.openxmlformats.org/officeDocument/2006/math" xmlns:v="urn:schemas-microsoft-com:vml" xmlns:wp14="http://schemas.microsoft.com/office/word/2010/wordprocessingDrawing" xmlns:wp="http://schemas.openxmlformats.org/drawingml/2006/wordprocessingDrawing" xmlns:w10="urn:schemas-microsoft-com:office:word" xmlns:w="http://schemas.openxmlformats.org/wordprocessingml/2006/main" xmlns:w14="http://schemas.microsoft.com/office/word/2010/wordml" xmlns:w15="http://schemas.microsoft.com/office/word/2012/wordml" xmlns:wpg="http://schemas.microsoft.com/office/word/2010/wordprocessingGroup" xmlns:wpi="http://schemas.microsoft.com/office/word/2010/wordprocessingInk" xmlns:wne="http://schemas.microsoft.com/office/word/2006/wordml" xmlns:wps="http://schemas.microsoft.com/office/word/2010/wordprocessingShape" mc:Ignorable="w14 w15 wp14">
   <w:p>
     <w:pPr>
@@ -2227,18 +2244,6 @@
     <w:r>
       <w:t xml:space="preserve"> - 1506757762</w:t>
     </w:r>
-    <w:bookmarkStart w:id="0" w:name="_GoBack"/>
-    <w:bookmarkEnd w:id="0"/>
-  </w:p>
-</w:hdr>
-</file>
-
-<file path=word/header3.xml><?xml version="1.0" encoding="utf-8"?>
-<w:hdr xmlns:wpc="http://schemas.microsoft.com/office/word/2010/wordprocessingCanvas" xmlns:mc="http://schemas.openxmlformats.org/markup-compatibility/2006" xmlns:o="urn:schemas-microsoft-com:office:office" xmlns:r="http://schemas.openxmlformats.org/officeDocument/2006/relationships" xmlns:m="http://schemas.openxmlformats.org/officeDocument/2006/math" xmlns:v="urn:schemas-microsoft-com:vml" xmlns:wp14="http://schemas.microsoft.com/office/word/2010/wordprocessingDrawing" xmlns:wp="http://schemas.openxmlformats.org/drawingml/2006/wordprocessingDrawing" xmlns:w10="urn:schemas-microsoft-com:office:word" xmlns:w="http://schemas.openxmlformats.org/wordprocessingml/2006/main" xmlns:w14="http://schemas.microsoft.com/office/word/2010/wordml" xmlns:w15="http://schemas.microsoft.com/office/word/2012/wordml" xmlns:wpg="http://schemas.microsoft.com/office/word/2010/wordprocessingGroup" xmlns:wpi="http://schemas.microsoft.com/office/word/2010/wordprocessingInk" xmlns:wne="http://schemas.microsoft.com/office/word/2006/wordml" xmlns:wps="http://schemas.microsoft.com/office/word/2010/wordprocessingShape" mc:Ignorable="w14 w15 wp14">
-  <w:p>
-    <w:pPr>
-      <w:pStyle w:val="Header"/>
-    </w:pPr>
   </w:p>
 </w:hdr>
 </file>

</xml_diff>